<commit_message>
Refactored with attempt at marginalization
</commit_message>
<xml_diff>
--- a/research_notes.docx
+++ b/research_notes.docx
@@ -13,19 +13,11 @@
           <w:lang w:val="en-US"/>
         </w:rPr>
       </w:pPr>
-      <w:proofErr w:type="spellStart"/>
-      <w:r>
-        <w:rPr>
-          <w:lang w:val="en-US"/>
-        </w:rPr>
-        <w:t>Carcinosarc</w:t>
-      </w:r>
-      <w:proofErr w:type="spellEnd"/>
-      <w:r>
-        <w:rPr>
-          <w:lang w:val="en-US"/>
-        </w:rPr>
-        <w:t xml:space="preserve"> as a factor</w:t>
+      <w:r>
+        <w:rPr>
+          <w:lang w:val="en-US"/>
+        </w:rPr>
+        <w:t>Carcinosarc as a factor</w:t>
       </w:r>
     </w:p>
     <w:p>
@@ -43,21 +35,7 @@
         <w:rPr>
           <w:lang w:val="en-US"/>
         </w:rPr>
-        <w:t xml:space="preserve">Treating </w:t>
-      </w:r>
-      <w:proofErr w:type="spellStart"/>
-      <w:r>
-        <w:rPr>
-          <w:lang w:val="en-US"/>
-        </w:rPr>
-        <w:t>carcinosarc</w:t>
-      </w:r>
-      <w:proofErr w:type="spellEnd"/>
-      <w:r>
-        <w:rPr>
-          <w:lang w:val="en-US"/>
-        </w:rPr>
-        <w:t xml:space="preserve"> as 1 and all others as 0 as an additional factor</w:t>
+        <w:t>Treating carcinosarc as 1 and all others as 0 as an additional factor</w:t>
       </w:r>
     </w:p>
     <w:p>
@@ -75,51 +53,7 @@
         <w:rPr>
           <w:lang w:val="en-US"/>
         </w:rPr>
-        <w:t xml:space="preserve">Indeed </w:t>
-      </w:r>
-      <w:proofErr w:type="spellStart"/>
-      <w:r>
-        <w:rPr>
-          <w:lang w:val="en-US"/>
-        </w:rPr>
-        <w:t>carcinosarc</w:t>
-      </w:r>
-      <w:proofErr w:type="spellEnd"/>
-      <w:r>
-        <w:rPr>
-          <w:lang w:val="en-US"/>
-        </w:rPr>
-        <w:t xml:space="preserve"> is associated with worse prognosis with </w:t>
-      </w:r>
-      <w:proofErr w:type="spellStart"/>
-      <w:proofErr w:type="gramStart"/>
-      <w:r>
-        <w:rPr>
-          <w:lang w:val="en-US"/>
-        </w:rPr>
-        <w:t>log.estimate</w:t>
-      </w:r>
-      <w:proofErr w:type="spellEnd"/>
-      <w:proofErr w:type="gramEnd"/>
-      <w:r>
-        <w:rPr>
-          <w:lang w:val="en-US"/>
-        </w:rPr>
-        <w:t xml:space="preserve"> of 0.338, though not significant due to high </w:t>
-      </w:r>
-      <w:proofErr w:type="spellStart"/>
-      <w:r>
-        <w:rPr>
-          <w:lang w:val="en-US"/>
-        </w:rPr>
-        <w:t>sd</w:t>
-      </w:r>
-      <w:proofErr w:type="spellEnd"/>
-      <w:r>
-        <w:rPr>
-          <w:lang w:val="en-US"/>
-        </w:rPr>
-        <w:t xml:space="preserve"> (low #’s)</w:t>
+        <w:t>Indeed carcinosarc is associated with worse prognosis with log.estimate of 0.338, though not significant due to high sd (low #’s)</w:t>
       </w:r>
     </w:p>
     <w:p>
@@ -245,21 +179,7 @@
         <w:rPr>
           <w:lang w:val="en-US"/>
         </w:rPr>
-        <w:t xml:space="preserve">Do analysis where each TIL variable is considered independently(?) in a </w:t>
-      </w:r>
-      <w:proofErr w:type="spellStart"/>
-      <w:r>
-        <w:rPr>
-          <w:lang w:val="en-US"/>
-        </w:rPr>
-        <w:t>Coxph</w:t>
-      </w:r>
-      <w:proofErr w:type="spellEnd"/>
-      <w:r>
-        <w:rPr>
-          <w:lang w:val="en-US"/>
-        </w:rPr>
-        <w:t xml:space="preserve"> model, see which ones are best correlated </w:t>
+        <w:t xml:space="preserve">Do analysis where each TIL variable is considered independently(?) in a Coxph model, see which ones are best correlated </w:t>
       </w:r>
     </w:p>
     <w:p>
@@ -277,49 +197,7 @@
         <w:rPr>
           <w:lang w:val="en-US"/>
         </w:rPr>
-        <w:t xml:space="preserve">Could do this perhaps by omitting the </w:t>
-      </w:r>
-      <w:proofErr w:type="spellStart"/>
-      <w:r>
-        <w:rPr>
-          <w:lang w:val="en-US"/>
-        </w:rPr>
-        <w:t>clust</w:t>
-      </w:r>
-      <w:proofErr w:type="spellEnd"/>
-      <w:r>
-        <w:rPr>
-          <w:lang w:val="en-US"/>
-        </w:rPr>
-        <w:t xml:space="preserve"> part of the </w:t>
-      </w:r>
-      <w:proofErr w:type="spellStart"/>
-      <w:r>
-        <w:rPr>
-          <w:lang w:val="en-US"/>
-        </w:rPr>
-        <w:t>coxph</w:t>
-      </w:r>
-      <w:proofErr w:type="spellEnd"/>
-      <w:r>
-        <w:rPr>
-          <w:lang w:val="en-US"/>
-        </w:rPr>
-        <w:t xml:space="preserve"> model on </w:t>
-      </w:r>
-      <w:proofErr w:type="spellStart"/>
-      <w:r>
-        <w:rPr>
-          <w:lang w:val="en-US"/>
-        </w:rPr>
-        <w:t>ipython</w:t>
-      </w:r>
-      <w:proofErr w:type="spellEnd"/>
-      <w:r>
-        <w:rPr>
-          <w:lang w:val="en-US"/>
-        </w:rPr>
-        <w:t xml:space="preserve"> notebook</w:t>
+        <w:t>Could do this perhaps by omitting the clust part of the coxph model on ipython notebook</w:t>
       </w:r>
     </w:p>
     <w:p>
@@ -337,21 +215,157 @@
         <w:rPr>
           <w:lang w:val="en-US"/>
         </w:rPr>
-        <w:t xml:space="preserve">CD103/ITGAE’s ligand is E-cadherin – maybe that’s why </w:t>
-      </w:r>
-      <w:proofErr w:type="spellStart"/>
-      <w:r>
-        <w:rPr>
-          <w:lang w:val="en-US"/>
-        </w:rPr>
-        <w:t>carcinosarcs</w:t>
-      </w:r>
-      <w:proofErr w:type="spellEnd"/>
-      <w:r>
-        <w:rPr>
-          <w:lang w:val="en-US"/>
-        </w:rPr>
-        <w:t xml:space="preserve"> have fewer TIL? </w:t>
+        <w:t xml:space="preserve">CD103/ITGAE’s ligand is E-cadherin – maybe that’s why carcinosarcs have fewer TIL? </w:t>
+      </w:r>
+    </w:p>
+    <w:p>
+      <w:pPr>
+        <w:rPr>
+          <w:lang w:val="en-US"/>
+        </w:rPr>
+      </w:pPr>
+    </w:p>
+    <w:p>
+      <w:pPr>
+        <w:rPr>
+          <w:lang w:val="en-US"/>
+        </w:rPr>
+      </w:pPr>
+    </w:p>
+    <w:p>
+      <w:pPr>
+        <w:rPr>
+          <w:lang w:val="en-US"/>
+        </w:rPr>
+      </w:pPr>
+      <w:r>
+        <w:rPr>
+          <w:lang w:val="en-US"/>
+        </w:rPr>
+        <w:t xml:space="preserve">Molecular subtypes (p53abn, etc.) =&gt; vs angiogenesis markers </w:t>
+      </w:r>
+    </w:p>
+    <w:p>
+      <w:pPr>
+        <w:rPr>
+          <w:lang w:val="en-US"/>
+        </w:rPr>
+      </w:pPr>
+    </w:p>
+    <w:p>
+      <w:pPr>
+        <w:rPr>
+          <w:lang w:val="en-US"/>
+        </w:rPr>
+      </w:pPr>
+      <w:r>
+        <w:rPr>
+          <w:lang w:val="en-US"/>
+        </w:rPr>
+        <w:t>When we get the HGSC data overlay and stuff =&gt; look at the S-TIL group (which should correspond to C1) =&gt; does that correspond to increased angiogenesis</w:t>
+      </w:r>
+    </w:p>
+    <w:p>
+      <w:pPr>
+        <w:rPr>
+          <w:lang w:val="en-US"/>
+        </w:rPr>
+      </w:pPr>
+    </w:p>
+    <w:p>
+      <w:pPr>
+        <w:rPr>
+          <w:lang w:val="en-US"/>
+        </w:rPr>
+      </w:pPr>
+      <w:r>
+        <w:rPr>
+          <w:lang w:val="en-US"/>
+        </w:rPr>
+        <w:t>HER2 scores vs VEGFR</w:t>
+      </w:r>
+    </w:p>
+    <w:p>
+      <w:pPr>
+        <w:rPr>
+          <w:lang w:val="en-US"/>
+        </w:rPr>
+      </w:pPr>
+    </w:p>
+    <w:p>
+      <w:pPr>
+        <w:rPr>
+          <w:lang w:val="en-US"/>
+        </w:rPr>
+      </w:pPr>
+      <w:r>
+        <w:rPr>
+          <w:lang w:val="en-US"/>
+        </w:rPr>
+        <w:t>Look at clustering HGSC CN signature exposures versus the endometrial ca ones using the Brenton samples + Vancouver samples</w:t>
+      </w:r>
+    </w:p>
+    <w:p>
+      <w:pPr>
+        <w:pStyle w:val="ListParagraph"/>
+        <w:numPr>
+          <w:ilvl w:val="0"/>
+          <w:numId w:val="1"/>
+        </w:numPr>
+        <w:rPr>
+          <w:lang w:val="en-US"/>
+        </w:rPr>
+      </w:pPr>
+      <w:r>
+        <w:rPr>
+          <w:lang w:val="en-US"/>
+        </w:rPr>
+        <w:t>Then do the same with TIL</w:t>
+      </w:r>
+    </w:p>
+    <w:p>
+      <w:pPr>
+        <w:pStyle w:val="ListParagraph"/>
+        <w:numPr>
+          <w:ilvl w:val="0"/>
+          <w:numId w:val="1"/>
+        </w:numPr>
+        <w:rPr>
+          <w:lang w:val="en-US"/>
+        </w:rPr>
+      </w:pPr>
+      <w:r>
+        <w:rPr>
+          <w:lang w:val="en-US"/>
+        </w:rPr>
+        <w:t>This is for Blake’s question</w:t>
+      </w:r>
+    </w:p>
+    <w:p>
+      <w:pPr>
+        <w:rPr>
+          <w:lang w:val="en-US"/>
+        </w:rPr>
+      </w:pPr>
+    </w:p>
+    <w:p>
+      <w:pPr>
+        <w:rPr>
+          <w:lang w:val="en-US"/>
+        </w:rPr>
+      </w:pPr>
+    </w:p>
+    <w:p>
+      <w:pPr>
+        <w:rPr>
+          <w:lang w:val="en-US"/>
+        </w:rPr>
+      </w:pPr>
+      <w:r>
+        <w:rPr>
+          <w:lang w:val="en-US"/>
+        </w:rPr>
+        <w:t>Talk about Wee1 inhibitors in CCNE1 mutated tumours cause we may have significant associations with the CCNE1 data from Dawn’s group</w:t>
       </w:r>
     </w:p>
     <w:sectPr>

</xml_diff>